<commit_message>
Fixed up major form design.
</commit_message>
<xml_diff>
--- a/GradHelperWPF/Resources/majorform2016.docx
+++ b/GradHelperWPF/Resources/majorform2016.docx
@@ -9980,7 +9980,14 @@
                                       <w:sz w:val="16"/>
                                       <w:szCs w:val="16"/>
                                     </w:rPr>
-                                    <w:t>*Footnotes if applicable</w:t>
+                                    <w:t>*</w:t>
+                                  </w:r>
+                                  <w:r>
+                                    <w:rPr>
+                                      <w:sz w:val="16"/>
+                                      <w:szCs w:val="16"/>
+                                    </w:rPr>
+                                    <w:t>footnote1</w:t>
                                   </w:r>
                                 </w:p>
                                 <w:p>
@@ -9995,10 +10002,121 @@
                                       <w:sz w:val="16"/>
                                       <w:szCs w:val="16"/>
                                     </w:rPr>
-                                    <w:t>**test</w:t>
+                                    <w:t>*footnote</w:t>
+                                  </w:r>
+                                  <w:r>
+                                    <w:rPr>
+                                      <w:sz w:val="16"/>
+                                      <w:szCs w:val="16"/>
+                                    </w:rPr>
+                                    <w:t>2</w:t>
+                                  </w:r>
+                                </w:p>
+                                <w:p>
+                                  <w:pPr>
+                                    <w:rPr>
+                                      <w:sz w:val="16"/>
+                                      <w:szCs w:val="16"/>
+                                    </w:rPr>
+                                  </w:pPr>
+                                  <w:r>
+                                    <w:rPr>
+                                      <w:sz w:val="16"/>
+                                      <w:szCs w:val="16"/>
+                                    </w:rPr>
+                                    <w:t>*footnote</w:t>
+                                  </w:r>
+                                  <w:r>
+                                    <w:rPr>
+                                      <w:sz w:val="16"/>
+                                      <w:szCs w:val="16"/>
+                                    </w:rPr>
+                                    <w:t>3</w:t>
+                                  </w:r>
+                                </w:p>
+                                <w:p>
+                                  <w:pPr>
+                                    <w:rPr>
+                                      <w:sz w:val="16"/>
+                                      <w:szCs w:val="16"/>
+                                    </w:rPr>
+                                  </w:pPr>
+                                  <w:r>
+                                    <w:rPr>
+                                      <w:sz w:val="16"/>
+                                      <w:szCs w:val="16"/>
+                                    </w:rPr>
+                                    <w:t>*footnote</w:t>
+                                  </w:r>
+                                  <w:r>
+                                    <w:rPr>
+                                      <w:sz w:val="16"/>
+                                      <w:szCs w:val="16"/>
+                                    </w:rPr>
+                                    <w:t>4</w:t>
+                                  </w:r>
+                                </w:p>
+                                <w:p>
+                                  <w:pPr>
+                                    <w:rPr>
+                                      <w:sz w:val="16"/>
+                                      <w:szCs w:val="16"/>
+                                    </w:rPr>
+                                  </w:pPr>
+                                  <w:r>
+                                    <w:rPr>
+                                      <w:sz w:val="16"/>
+                                      <w:szCs w:val="16"/>
+                                    </w:rPr>
+                                    <w:t>*footnote</w:t>
+                                  </w:r>
+                                  <w:r>
+                                    <w:rPr>
+                                      <w:sz w:val="16"/>
+                                      <w:szCs w:val="16"/>
+                                    </w:rPr>
+                                    <w:t>5</w:t>
+                                  </w:r>
+                                </w:p>
+                                <w:p>
+                                  <w:pPr>
+                                    <w:rPr>
+                                      <w:sz w:val="16"/>
+                                      <w:szCs w:val="16"/>
+                                    </w:rPr>
+                                  </w:pPr>
+                                  <w:r>
+                                    <w:rPr>
+                                      <w:sz w:val="16"/>
+                                      <w:szCs w:val="16"/>
+                                    </w:rPr>
+                                    <w:t>*footnote</w:t>
+                                  </w:r>
+                                  <w:r>
+                                    <w:rPr>
+                                      <w:sz w:val="16"/>
+                                      <w:szCs w:val="16"/>
+                                    </w:rPr>
+                                    <w:t>6</w:t>
                                   </w:r>
                                   <w:bookmarkStart w:id="1" w:name="_GoBack"/>
                                   <w:bookmarkEnd w:id="1"/>
+                                </w:p>
+                                <w:p>
+                                  <w:pPr>
+                                    <w:rPr>
+                                      <w:sz w:val="16"/>
+                                      <w:szCs w:val="16"/>
+                                    </w:rPr>
+                                  </w:pPr>
+                                </w:p>
+                                <w:p>
+                                  <w:pPr>
+                                    <w:rPr>
+                                      <w:sz w:val="16"/>
+                                      <w:szCs w:val="16"/>
+                                    </w:rPr>
+                                  </w:pPr>
                                 </w:p>
                               </w:txbxContent>
                             </wps:txbx>
@@ -10038,7 +10156,14 @@
                                 <w:sz w:val="16"/>
                                 <w:szCs w:val="16"/>
                               </w:rPr>
-                              <w:t>*Footnotes if applicable</w:t>
+                              <w:t>*</w:t>
+                            </w:r>
+                            <w:r>
+                              <w:rPr>
+                                <w:sz w:val="16"/>
+                                <w:szCs w:val="16"/>
+                              </w:rPr>
+                              <w:t>footnote1</w:t>
                             </w:r>
                           </w:p>
                           <w:p>
@@ -10053,10 +10178,121 @@
                                 <w:sz w:val="16"/>
                                 <w:szCs w:val="16"/>
                               </w:rPr>
-                              <w:t>**test</w:t>
+                              <w:t>*footnote</w:t>
+                            </w:r>
+                            <w:r>
+                              <w:rPr>
+                                <w:sz w:val="16"/>
+                                <w:szCs w:val="16"/>
+                              </w:rPr>
+                              <w:t>2</w:t>
+                            </w:r>
+                          </w:p>
+                          <w:p>
+                            <w:pPr>
+                              <w:rPr>
+                                <w:sz w:val="16"/>
+                                <w:szCs w:val="16"/>
+                              </w:rPr>
+                            </w:pPr>
+                            <w:r>
+                              <w:rPr>
+                                <w:sz w:val="16"/>
+                                <w:szCs w:val="16"/>
+                              </w:rPr>
+                              <w:t>*footnote</w:t>
+                            </w:r>
+                            <w:r>
+                              <w:rPr>
+                                <w:sz w:val="16"/>
+                                <w:szCs w:val="16"/>
+                              </w:rPr>
+                              <w:t>3</w:t>
+                            </w:r>
+                          </w:p>
+                          <w:p>
+                            <w:pPr>
+                              <w:rPr>
+                                <w:sz w:val="16"/>
+                                <w:szCs w:val="16"/>
+                              </w:rPr>
+                            </w:pPr>
+                            <w:r>
+                              <w:rPr>
+                                <w:sz w:val="16"/>
+                                <w:szCs w:val="16"/>
+                              </w:rPr>
+                              <w:t>*footnote</w:t>
+                            </w:r>
+                            <w:r>
+                              <w:rPr>
+                                <w:sz w:val="16"/>
+                                <w:szCs w:val="16"/>
+                              </w:rPr>
+                              <w:t>4</w:t>
+                            </w:r>
+                          </w:p>
+                          <w:p>
+                            <w:pPr>
+                              <w:rPr>
+                                <w:sz w:val="16"/>
+                                <w:szCs w:val="16"/>
+                              </w:rPr>
+                            </w:pPr>
+                            <w:r>
+                              <w:rPr>
+                                <w:sz w:val="16"/>
+                                <w:szCs w:val="16"/>
+                              </w:rPr>
+                              <w:t>*footnote</w:t>
+                            </w:r>
+                            <w:r>
+                              <w:rPr>
+                                <w:sz w:val="16"/>
+                                <w:szCs w:val="16"/>
+                              </w:rPr>
+                              <w:t>5</w:t>
+                            </w:r>
+                          </w:p>
+                          <w:p>
+                            <w:pPr>
+                              <w:rPr>
+                                <w:sz w:val="16"/>
+                                <w:szCs w:val="16"/>
+                              </w:rPr>
+                            </w:pPr>
+                            <w:r>
+                              <w:rPr>
+                                <w:sz w:val="16"/>
+                                <w:szCs w:val="16"/>
+                              </w:rPr>
+                              <w:t>*footnote</w:t>
+                            </w:r>
+                            <w:r>
+                              <w:rPr>
+                                <w:sz w:val="16"/>
+                                <w:szCs w:val="16"/>
+                              </w:rPr>
+                              <w:t>6</w:t>
                             </w:r>
                             <w:bookmarkStart w:id="2" w:name="_GoBack"/>
                             <w:bookmarkEnd w:id="2"/>
+                          </w:p>
+                          <w:p>
+                            <w:pPr>
+                              <w:rPr>
+                                <w:sz w:val="16"/>
+                                <w:szCs w:val="16"/>
+                              </w:rPr>
+                            </w:pPr>
+                          </w:p>
+                          <w:p>
+                            <w:pPr>
+                              <w:rPr>
+                                <w:sz w:val="16"/>
+                                <w:szCs w:val="16"/>
+                              </w:rPr>
+                            </w:pPr>
                           </w:p>
                         </w:txbxContent>
                       </v:textbox>
@@ -15741,7 +15977,7 @@
 </file>
 
 <file path=customXml/itemProps1.xml><?xml version="1.0" encoding="utf-8"?>
-<ds:datastoreItem xmlns:ds="http://schemas.openxmlformats.org/officeDocument/2006/customXml" ds:itemID="{596D2809-0A4F-46A3-BC5C-B2A4B3B504D6}">
+<ds:datastoreItem xmlns:ds="http://schemas.openxmlformats.org/officeDocument/2006/customXml" ds:itemID="{F8F98AEE-FD4E-411D-913B-EA8222A385B5}">
   <ds:schemaRefs>
     <ds:schemaRef ds:uri="http://schemas.openxmlformats.org/officeDocument/2006/bibliography"/>
   </ds:schemaRefs>

</xml_diff>

<commit_message>
SJSU course imports succesful! Still buggy on strike out because of word doc..
</commit_message>
<xml_diff>
--- a/GradHelperWPF/Resources/majorform2016.docx
+++ b/GradHelperWPF/Resources/majorform2016.docx
@@ -1429,15 +1429,7 @@
                 <w:sz w:val="14"/>
                 <w:szCs w:val="14"/>
               </w:rPr>
-              <w:t>0</w:t>
-            </w:r>
-            <w:r>
-              <w:rPr>
-                <w:rFonts w:ascii="Arial" w:hAnsi="Arial" w:cs="Arial"/>
-                <w:sz w:val="14"/>
-                <w:szCs w:val="14"/>
-              </w:rPr>
-              <w:t>10</w:t>
+              <w:t>010</w:t>
             </w:r>
           </w:p>
         </w:tc>
@@ -1646,6 +1638,8 @@
               </w:rPr>
               <w:t>4</w:t>
             </w:r>
+            <w:bookmarkStart w:id="0" w:name="_GoBack"/>
+            <w:bookmarkEnd w:id="0"/>
           </w:p>
         </w:tc>
         <w:tc>
@@ -1694,8 +1688,6 @@
                 <w:szCs w:val="14"/>
               </w:rPr>
             </w:pPr>
-            <w:bookmarkStart w:id="0" w:name="_GoBack"/>
-            <w:bookmarkEnd w:id="0"/>
           </w:p>
         </w:tc>
         <w:tc>
@@ -2112,15 +2104,7 @@
                 <w:sz w:val="14"/>
                 <w:szCs w:val="14"/>
               </w:rPr>
-              <w:t>Introduction to Data Structure</w:t>
-            </w:r>
-            <w:r>
-              <w:rPr>
-                <w:rFonts w:ascii="Arial" w:hAnsi="Arial" w:cs="Arial"/>
-                <w:sz w:val="14"/>
-                <w:szCs w:val="14"/>
-              </w:rPr>
-              <w:t>s</w:t>
+              <w:t>Introduction to Data Structures</w:t>
             </w:r>
           </w:p>
         </w:tc>
@@ -2133,6 +2117,7 @@
               <w:left w:val="single" w:sz="4" w:space="0" w:color="auto"/>
               <w:right w:val="single" w:sz="4" w:space="0" w:color="auto"/>
             </w:tcBorders>
+            <w:shd w:val="clear" w:color="auto" w:fill="auto"/>
             <w:vAlign w:val="center"/>
           </w:tcPr>
           <w:p>
@@ -2166,7 +2151,6 @@
           </w:tcPr>
           <w:p>
             <w:pPr>
-              <w:jc w:val="center"/>
               <w:rPr>
                 <w:rFonts w:ascii="Arial" w:hAnsi="Arial" w:cs="Arial"/>
                 <w:sz w:val="14"/>
@@ -15024,8 +15008,240 @@
       </w:rPr>
     </w:lvl>
   </w:abstractNum>
+  <w:abstractNum w:abstractNumId="1" w15:restartNumberingAfterBreak="0">
+    <w:nsid w:val="0A081823"/>
+    <w:multiLevelType w:val="hybridMultilevel"/>
+    <w:tmpl w:val="5F2235E4"/>
+    <w:lvl w:ilvl="0" w:tplc="04090001">
+      <w:start w:val="1"/>
+      <w:numFmt w:val="bullet"/>
+      <w:lvlText w:val=""/>
+      <w:lvlJc w:val="left"/>
+      <w:pPr>
+        <w:ind w:left="720" w:hanging="360"/>
+      </w:pPr>
+      <w:rPr>
+        <w:rFonts w:ascii="Symbol" w:hAnsi="Symbol" w:hint="default"/>
+      </w:rPr>
+    </w:lvl>
+    <w:lvl w:ilvl="1" w:tplc="04090003" w:tentative="1">
+      <w:start w:val="1"/>
+      <w:numFmt w:val="bullet"/>
+      <w:lvlText w:val="o"/>
+      <w:lvlJc w:val="left"/>
+      <w:pPr>
+        <w:ind w:left="1440" w:hanging="360"/>
+      </w:pPr>
+      <w:rPr>
+        <w:rFonts w:ascii="Courier New" w:hAnsi="Courier New" w:cs="Courier New" w:hint="default"/>
+      </w:rPr>
+    </w:lvl>
+    <w:lvl w:ilvl="2" w:tplc="04090005" w:tentative="1">
+      <w:start w:val="1"/>
+      <w:numFmt w:val="bullet"/>
+      <w:lvlText w:val=""/>
+      <w:lvlJc w:val="left"/>
+      <w:pPr>
+        <w:ind w:left="2160" w:hanging="360"/>
+      </w:pPr>
+      <w:rPr>
+        <w:rFonts w:ascii="Wingdings" w:hAnsi="Wingdings" w:hint="default"/>
+      </w:rPr>
+    </w:lvl>
+    <w:lvl w:ilvl="3" w:tplc="04090001" w:tentative="1">
+      <w:start w:val="1"/>
+      <w:numFmt w:val="bullet"/>
+      <w:lvlText w:val=""/>
+      <w:lvlJc w:val="left"/>
+      <w:pPr>
+        <w:ind w:left="2880" w:hanging="360"/>
+      </w:pPr>
+      <w:rPr>
+        <w:rFonts w:ascii="Symbol" w:hAnsi="Symbol" w:hint="default"/>
+      </w:rPr>
+    </w:lvl>
+    <w:lvl w:ilvl="4" w:tplc="04090003" w:tentative="1">
+      <w:start w:val="1"/>
+      <w:numFmt w:val="bullet"/>
+      <w:lvlText w:val="o"/>
+      <w:lvlJc w:val="left"/>
+      <w:pPr>
+        <w:ind w:left="3600" w:hanging="360"/>
+      </w:pPr>
+      <w:rPr>
+        <w:rFonts w:ascii="Courier New" w:hAnsi="Courier New" w:cs="Courier New" w:hint="default"/>
+      </w:rPr>
+    </w:lvl>
+    <w:lvl w:ilvl="5" w:tplc="04090005" w:tentative="1">
+      <w:start w:val="1"/>
+      <w:numFmt w:val="bullet"/>
+      <w:lvlText w:val=""/>
+      <w:lvlJc w:val="left"/>
+      <w:pPr>
+        <w:ind w:left="4320" w:hanging="360"/>
+      </w:pPr>
+      <w:rPr>
+        <w:rFonts w:ascii="Wingdings" w:hAnsi="Wingdings" w:hint="default"/>
+      </w:rPr>
+    </w:lvl>
+    <w:lvl w:ilvl="6" w:tplc="04090001" w:tentative="1">
+      <w:start w:val="1"/>
+      <w:numFmt w:val="bullet"/>
+      <w:lvlText w:val=""/>
+      <w:lvlJc w:val="left"/>
+      <w:pPr>
+        <w:ind w:left="5040" w:hanging="360"/>
+      </w:pPr>
+      <w:rPr>
+        <w:rFonts w:ascii="Symbol" w:hAnsi="Symbol" w:hint="default"/>
+      </w:rPr>
+    </w:lvl>
+    <w:lvl w:ilvl="7" w:tplc="04090003" w:tentative="1">
+      <w:start w:val="1"/>
+      <w:numFmt w:val="bullet"/>
+      <w:lvlText w:val="o"/>
+      <w:lvlJc w:val="left"/>
+      <w:pPr>
+        <w:ind w:left="5760" w:hanging="360"/>
+      </w:pPr>
+      <w:rPr>
+        <w:rFonts w:ascii="Courier New" w:hAnsi="Courier New" w:cs="Courier New" w:hint="default"/>
+      </w:rPr>
+    </w:lvl>
+    <w:lvl w:ilvl="8" w:tplc="04090005" w:tentative="1">
+      <w:start w:val="1"/>
+      <w:numFmt w:val="bullet"/>
+      <w:lvlText w:val=""/>
+      <w:lvlJc w:val="left"/>
+      <w:pPr>
+        <w:ind w:left="6480" w:hanging="360"/>
+      </w:pPr>
+      <w:rPr>
+        <w:rFonts w:ascii="Wingdings" w:hAnsi="Wingdings" w:hint="default"/>
+      </w:rPr>
+    </w:lvl>
+  </w:abstractNum>
+  <w:abstractNum w:abstractNumId="2" w15:restartNumberingAfterBreak="0">
+    <w:nsid w:val="67CC4FB4"/>
+    <w:multiLevelType w:val="hybridMultilevel"/>
+    <w:tmpl w:val="026E7C42"/>
+    <w:lvl w:ilvl="0" w:tplc="04090001">
+      <w:start w:val="1"/>
+      <w:numFmt w:val="bullet"/>
+      <w:lvlText w:val=""/>
+      <w:lvlJc w:val="left"/>
+      <w:pPr>
+        <w:ind w:left="720" w:hanging="360"/>
+      </w:pPr>
+      <w:rPr>
+        <w:rFonts w:ascii="Symbol" w:hAnsi="Symbol" w:hint="default"/>
+      </w:rPr>
+    </w:lvl>
+    <w:lvl w:ilvl="1" w:tplc="04090003" w:tentative="1">
+      <w:start w:val="1"/>
+      <w:numFmt w:val="bullet"/>
+      <w:lvlText w:val="o"/>
+      <w:lvlJc w:val="left"/>
+      <w:pPr>
+        <w:ind w:left="1440" w:hanging="360"/>
+      </w:pPr>
+      <w:rPr>
+        <w:rFonts w:ascii="Courier New" w:hAnsi="Courier New" w:cs="Courier New" w:hint="default"/>
+      </w:rPr>
+    </w:lvl>
+    <w:lvl w:ilvl="2" w:tplc="04090005" w:tentative="1">
+      <w:start w:val="1"/>
+      <w:numFmt w:val="bullet"/>
+      <w:lvlText w:val=""/>
+      <w:lvlJc w:val="left"/>
+      <w:pPr>
+        <w:ind w:left="2160" w:hanging="360"/>
+      </w:pPr>
+      <w:rPr>
+        <w:rFonts w:ascii="Wingdings" w:hAnsi="Wingdings" w:hint="default"/>
+      </w:rPr>
+    </w:lvl>
+    <w:lvl w:ilvl="3" w:tplc="04090001" w:tentative="1">
+      <w:start w:val="1"/>
+      <w:numFmt w:val="bullet"/>
+      <w:lvlText w:val=""/>
+      <w:lvlJc w:val="left"/>
+      <w:pPr>
+        <w:ind w:left="2880" w:hanging="360"/>
+      </w:pPr>
+      <w:rPr>
+        <w:rFonts w:ascii="Symbol" w:hAnsi="Symbol" w:hint="default"/>
+      </w:rPr>
+    </w:lvl>
+    <w:lvl w:ilvl="4" w:tplc="04090003" w:tentative="1">
+      <w:start w:val="1"/>
+      <w:numFmt w:val="bullet"/>
+      <w:lvlText w:val="o"/>
+      <w:lvlJc w:val="left"/>
+      <w:pPr>
+        <w:ind w:left="3600" w:hanging="360"/>
+      </w:pPr>
+      <w:rPr>
+        <w:rFonts w:ascii="Courier New" w:hAnsi="Courier New" w:cs="Courier New" w:hint="default"/>
+      </w:rPr>
+    </w:lvl>
+    <w:lvl w:ilvl="5" w:tplc="04090005" w:tentative="1">
+      <w:start w:val="1"/>
+      <w:numFmt w:val="bullet"/>
+      <w:lvlText w:val=""/>
+      <w:lvlJc w:val="left"/>
+      <w:pPr>
+        <w:ind w:left="4320" w:hanging="360"/>
+      </w:pPr>
+      <w:rPr>
+        <w:rFonts w:ascii="Wingdings" w:hAnsi="Wingdings" w:hint="default"/>
+      </w:rPr>
+    </w:lvl>
+    <w:lvl w:ilvl="6" w:tplc="04090001" w:tentative="1">
+      <w:start w:val="1"/>
+      <w:numFmt w:val="bullet"/>
+      <w:lvlText w:val=""/>
+      <w:lvlJc w:val="left"/>
+      <w:pPr>
+        <w:ind w:left="5040" w:hanging="360"/>
+      </w:pPr>
+      <w:rPr>
+        <w:rFonts w:ascii="Symbol" w:hAnsi="Symbol" w:hint="default"/>
+      </w:rPr>
+    </w:lvl>
+    <w:lvl w:ilvl="7" w:tplc="04090003" w:tentative="1">
+      <w:start w:val="1"/>
+      <w:numFmt w:val="bullet"/>
+      <w:lvlText w:val="o"/>
+      <w:lvlJc w:val="left"/>
+      <w:pPr>
+        <w:ind w:left="5760" w:hanging="360"/>
+      </w:pPr>
+      <w:rPr>
+        <w:rFonts w:ascii="Courier New" w:hAnsi="Courier New" w:cs="Courier New" w:hint="default"/>
+      </w:rPr>
+    </w:lvl>
+    <w:lvl w:ilvl="8" w:tplc="04090005" w:tentative="1">
+      <w:start w:val="1"/>
+      <w:numFmt w:val="bullet"/>
+      <w:lvlText w:val=""/>
+      <w:lvlJc w:val="left"/>
+      <w:pPr>
+        <w:ind w:left="6480" w:hanging="360"/>
+      </w:pPr>
+      <w:rPr>
+        <w:rFonts w:ascii="Wingdings" w:hAnsi="Wingdings" w:hint="default"/>
+      </w:rPr>
+    </w:lvl>
+  </w:abstractNum>
   <w:num w:numId="1">
     <w:abstractNumId w:val="0"/>
+  </w:num>
+  <w:num w:numId="2">
+    <w:abstractNumId w:val="1"/>
+  </w:num>
+  <w:num w:numId="3">
+    <w:abstractNumId w:val="2"/>
   </w:num>
 </w:numbering>
 </file>
@@ -15519,6 +15735,17 @@
       <w:szCs w:val="16"/>
     </w:rPr>
   </w:style>
+  <w:style w:type="paragraph" w:styleId="ListParagraph">
+    <w:name w:val="List Paragraph"/>
+    <w:basedOn w:val="Normal"/>
+    <w:uiPriority w:val="34"/>
+    <w:qFormat/>
+    <w:rsid w:val="004B3BC6"/>
+    <w:pPr>
+      <w:ind w:left="720"/>
+      <w:contextualSpacing/>
+    </w:pPr>
+  </w:style>
 </w:styles>
 </file>
 
@@ -15822,7 +16049,7 @@
 </file>
 
 <file path=customXml/itemProps1.xml><?xml version="1.0" encoding="utf-8"?>
-<ds:datastoreItem xmlns:ds="http://schemas.openxmlformats.org/officeDocument/2006/customXml" ds:itemID="{850A75EF-1AEB-4D26-842F-79F4CFA827A3}">
+<ds:datastoreItem xmlns:ds="http://schemas.openxmlformats.org/officeDocument/2006/customXml" ds:itemID="{CFBE4420-D947-4F8C-89CE-FFF0FF5AF414}">
   <ds:schemaRefs>
     <ds:schemaRef ds:uri="http://schemas.openxmlformats.org/officeDocument/2006/bibliography"/>
   </ds:schemaRefs>

</xml_diff>

<commit_message>
90% ready for demo!
</commit_message>
<xml_diff>
--- a/GradHelperWPF/Resources/majorform2016.docx
+++ b/GradHelperWPF/Resources/majorform2016.docx
@@ -1638,8 +1638,6 @@
               </w:rPr>
               <w:t>4</w:t>
             </w:r>
-            <w:bookmarkStart w:id="0" w:name="_GoBack"/>
-            <w:bookmarkEnd w:id="0"/>
           </w:p>
         </w:tc>
         <w:tc>
@@ -2151,6 +2149,7 @@
           </w:tcPr>
           <w:p>
             <w:pPr>
+              <w:jc w:val="center"/>
               <w:rPr>
                 <w:rFonts w:ascii="Arial" w:hAnsi="Arial" w:cs="Arial"/>
                 <w:sz w:val="14"/>
@@ -6761,13 +6760,8 @@
             <w:vAlign w:val="center"/>
           </w:tcPr>
           <w:p>
-            <w:pPr>
-              <w:rPr>
-                <w:rFonts w:ascii="Arial" w:hAnsi="Arial" w:cs="Arial"/>
-                <w:sz w:val="14"/>
-                <w:szCs w:val="14"/>
-              </w:rPr>
-            </w:pPr>
+            <w:bookmarkStart w:id="0" w:name="_GoBack"/>
+            <w:bookmarkEnd w:id="0"/>
           </w:p>
         </w:tc>
         <w:tc>
@@ -14791,6 +14785,7 @@
           <w:sz w:val="10"/>
           <w:szCs w:val="10"/>
         </w:rPr>
+        <w:lastRenderedPageBreak/>
         <w:t>Form MF-F</w:t>
       </w:r>
       <w:r>
@@ -16049,7 +16044,7 @@
 </file>
 
 <file path=customXml/itemProps1.xml><?xml version="1.0" encoding="utf-8"?>
-<ds:datastoreItem xmlns:ds="http://schemas.openxmlformats.org/officeDocument/2006/customXml" ds:itemID="{CFBE4420-D947-4F8C-89CE-FFF0FF5AF414}">
+<ds:datastoreItem xmlns:ds="http://schemas.openxmlformats.org/officeDocument/2006/customXml" ds:itemID="{04B05336-4B77-4789-9A6C-7580CA232195}">
   <ds:schemaRefs>
     <ds:schemaRef ds:uri="http://schemas.openxmlformats.org/officeDocument/2006/bibliography"/>
   </ds:schemaRefs>

</xml_diff>